<commit_message>
00:59 Unit 36 (KKH)
</commit_message>
<xml_diff>
--- a/KKH/20190715/Word.docx
+++ b/KKH/20190715/Word.docx
@@ -58,18 +58,7 @@
         <w:tab/>
         <w:tab/>
         <w:tab/>
-        <w:t xml:space="preserve">~</w:t>
-      </w:r>
-      <w:r>
-        <w:rPr>
-          <w:rFonts w:ascii="맑은 고딕" w:hAnsi="맑은 고딕" w:cs="맑은 고딕" w:eastAsia="맑은 고딕"/>
-          <w:color w:val="auto"/>
-          <w:spacing w:val="0"/>
-          <w:position w:val="0"/>
-          <w:sz w:val="20"/>
-          <w:shd w:fill="auto" w:val="clear"/>
-        </w:rPr>
-        <w:t xml:space="preserve">당</w:t>
+        <w:t xml:space="preserve">~당</w:t>
       </w:r>
     </w:p>
     <w:p>
@@ -161,16 +150,6 @@
         <w:tab/>
         <w:tab/>
         <w:tab/>
-      </w:r>
-      <w:r>
-        <w:rPr>
-          <w:rFonts w:ascii="맑은 고딕" w:hAnsi="맑은 고딕" w:cs="맑은 고딕" w:eastAsia="맑은 고딕"/>
-          <w:color w:val="auto"/>
-          <w:spacing w:val="0"/>
-          <w:position w:val="0"/>
-          <w:sz w:val="20"/>
-          <w:shd w:fill="auto" w:val="clear"/>
-        </w:rPr>
         <w:t xml:space="preserve">빈, 비어 있는, 사람이 없는</w:t>
       </w:r>
     </w:p>
@@ -230,16 +209,6 @@
         <w:tab/>
         <w:tab/>
         <w:tab/>
-      </w:r>
-      <w:r>
-        <w:rPr>
-          <w:rFonts w:ascii="맑은 고딕" w:hAnsi="맑은 고딕" w:cs="맑은 고딕" w:eastAsia="맑은 고딕"/>
-          <w:color w:val="auto"/>
-          <w:spacing w:val="0"/>
-          <w:position w:val="0"/>
-          <w:sz w:val="20"/>
-          <w:shd w:fill="auto" w:val="clear"/>
-        </w:rPr>
         <w:t xml:space="preserve">경제적인, 실속있는, 알뜰한, 절약하는</w:t>
       </w:r>
     </w:p>
@@ -270,16 +239,6 @@
         <w:tab/>
         <w:tab/>
         <w:tab/>
-      </w:r>
-      <w:r>
-        <w:rPr>
-          <w:rFonts w:ascii="맑은 고딕" w:hAnsi="맑은 고딕" w:cs="맑은 고딕" w:eastAsia="맑은 고딕"/>
-          <w:color w:val="auto"/>
-          <w:spacing w:val="0"/>
-          <w:position w:val="0"/>
-          <w:sz w:val="20"/>
-          <w:shd w:fill="auto" w:val="clear"/>
-        </w:rPr>
         <w:t xml:space="preserve">비어있는, 점령되지 않은</w:t>
       </w:r>
     </w:p>
@@ -327,6 +286,46 @@
           <w:shd w:fill="auto" w:val="clear"/>
         </w:rPr>
       </w:pPr>
+      <w:r>
+        <w:rPr>
+          <w:rFonts w:ascii="맑은 고딕" w:hAnsi="맑은 고딕" w:cs="맑은 고딕" w:eastAsia="맑은 고딕"/>
+          <w:color w:val="auto"/>
+          <w:spacing w:val="0"/>
+          <w:position w:val="0"/>
+          <w:sz w:val="20"/>
+          <w:shd w:fill="auto" w:val="clear"/>
+        </w:rPr>
+        <w:t xml:space="preserve">itinerary</w:t>
+        <w:tab/>
+        <w:tab/>
+        <w:tab/>
+      </w:r>
+      <w:r>
+        <w:rPr>
+          <w:rFonts w:ascii="맑은 고딕" w:hAnsi="맑은 고딕" w:cs="맑은 고딕" w:eastAsia="맑은 고딕"/>
+          <w:color w:val="auto"/>
+          <w:spacing w:val="0"/>
+          <w:position w:val="0"/>
+          <w:sz w:val="20"/>
+          <w:shd w:fill="auto" w:val="clear"/>
+        </w:rPr>
+        <w:t xml:space="preserve">여행일정</w:t>
+      </w:r>
+    </w:p>
+    <w:p>
+      <w:pPr>
+        <w:spacing w:before="0" w:after="200" w:line="276"/>
+        <w:ind w:right="0" w:left="0" w:firstLine="0"/>
+        <w:jc w:val="left"/>
+        <w:rPr>
+          <w:rFonts w:ascii="맑은 고딕" w:hAnsi="맑은 고딕" w:cs="맑은 고딕" w:eastAsia="맑은 고딕"/>
+          <w:color w:val="auto"/>
+          <w:spacing w:val="0"/>
+          <w:position w:val="0"/>
+          <w:sz w:val="20"/>
+          <w:shd w:fill="auto" w:val="clear"/>
+        </w:rPr>
+      </w:pPr>
     </w:p>
     <w:p>
       <w:pPr>
@@ -353,18 +352,7 @@
         </w:rPr>
         <w:t xml:space="preserve">Only hundred dollers per night, plus tax.</w:t>
         <w:tab/>
-        <w:t xml:space="preserve">1</w:t>
-      </w:r>
-      <w:r>
-        <w:rPr>
-          <w:rFonts w:ascii="맑은 고딕" w:hAnsi="맑은 고딕" w:cs="맑은 고딕" w:eastAsia="맑은 고딕"/>
-          <w:color w:val="auto"/>
-          <w:spacing w:val="0"/>
-          <w:position w:val="0"/>
-          <w:sz w:val="20"/>
-          <w:shd w:fill="auto" w:val="clear"/>
-        </w:rPr>
-        <w:t xml:space="preserve">박에 100달러이고, 세금은 별도입니다.</w:t>
+        <w:t xml:space="preserve">1박에 100달러이고, 세금은 별도입니다.</w:t>
       </w:r>
     </w:p>
     <w:p>
@@ -436,9 +424,139 @@
           <w:sz w:val="20"/>
           <w:shd w:fill="auto" w:val="clear"/>
         </w:rPr>
-        <w:t xml:space="preserve">S + only have(has) + N(</w:t>
-      </w:r>
-      <w:r>
+        <w:t xml:space="preserve">S + only have(has) + N(명사) + left</w:t>
+        <w:tab/>
+        <w:t xml:space="preserve">~에게는 단지 (명사)만 남았습니다.</w:t>
+      </w:r>
+    </w:p>
+    <w:p>
+      <w:pPr>
+        <w:spacing w:before="0" w:after="200" w:line="276"/>
+        <w:ind w:right="0" w:left="0" w:firstLine="0"/>
+        <w:jc w:val="left"/>
+        <w:rPr>
+          <w:rFonts w:ascii="맑은 고딕" w:hAnsi="맑은 고딕" w:cs="맑은 고딕" w:eastAsia="맑은 고딕"/>
+          <w:color w:val="auto"/>
+          <w:spacing w:val="0"/>
+          <w:position w:val="0"/>
+          <w:sz w:val="20"/>
+          <w:shd w:fill="auto" w:val="clear"/>
+        </w:rPr>
+      </w:pPr>
+      <w:r>
+        <w:rPr>
+          <w:rFonts w:ascii="맑은 고딕" w:hAnsi="맑은 고딕" w:cs="맑은 고딕" w:eastAsia="맑은 고딕"/>
+          <w:color w:val="auto"/>
+          <w:spacing w:val="0"/>
+          <w:position w:val="0"/>
+          <w:sz w:val="20"/>
+          <w:shd w:fill="auto" w:val="clear"/>
+        </w:rPr>
+        <w:tab/>
+        <w:t xml:space="preserve">= I only have a dollar left.</w:t>
+      </w:r>
+    </w:p>
+    <w:p>
+      <w:pPr>
+        <w:spacing w:before="0" w:after="200" w:line="276"/>
+        <w:ind w:right="0" w:left="0" w:firstLine="0"/>
+        <w:jc w:val="left"/>
+        <w:rPr>
+          <w:rFonts w:ascii="맑은 고딕" w:hAnsi="맑은 고딕" w:cs="맑은 고딕" w:eastAsia="맑은 고딕"/>
+          <w:color w:val="auto"/>
+          <w:spacing w:val="0"/>
+          <w:position w:val="0"/>
+          <w:sz w:val="20"/>
+          <w:shd w:fill="auto" w:val="clear"/>
+        </w:rPr>
+      </w:pPr>
+      <w:r>
+        <w:rPr>
+          <w:rFonts w:ascii="맑은 고딕" w:hAnsi="맑은 고딕" w:cs="맑은 고딕" w:eastAsia="맑은 고딕"/>
+          <w:color w:val="auto"/>
+          <w:spacing w:val="0"/>
+          <w:position w:val="0"/>
+          <w:sz w:val="20"/>
+          <w:shd w:fill="auto" w:val="clear"/>
+        </w:rPr>
+        <w:tab/>
+        <w:t xml:space="preserve">= He only has an hour left.</w:t>
+      </w:r>
+    </w:p>
+    <w:p>
+      <w:pPr>
+        <w:spacing w:before="0" w:after="200" w:line="276"/>
+        <w:ind w:right="0" w:left="0" w:firstLine="0"/>
+        <w:jc w:val="left"/>
+        <w:rPr>
+          <w:rFonts w:ascii="맑은 고딕" w:hAnsi="맑은 고딕" w:cs="맑은 고딕" w:eastAsia="맑은 고딕"/>
+          <w:color w:val="auto"/>
+          <w:spacing w:val="0"/>
+          <w:position w:val="0"/>
+          <w:sz w:val="20"/>
+          <w:shd w:fill="auto" w:val="clear"/>
+        </w:rPr>
+      </w:pPr>
+      <w:r>
+        <w:rPr>
+          <w:rFonts w:ascii="맑은 고딕" w:hAnsi="맑은 고딕" w:cs="맑은 고딕" w:eastAsia="맑은 고딕"/>
+          <w:color w:val="auto"/>
+          <w:spacing w:val="0"/>
+          <w:position w:val="0"/>
+          <w:sz w:val="20"/>
+          <w:shd w:fill="auto" w:val="clear"/>
+        </w:rPr>
+        <w:tab/>
+        <w:t xml:space="preserve">= We only have a small size left.</w:t>
+      </w:r>
+    </w:p>
+    <w:p>
+      <w:pPr>
+        <w:spacing w:before="0" w:after="200" w:line="276"/>
+        <w:ind w:right="0" w:left="0" w:firstLine="0"/>
+        <w:jc w:val="left"/>
+        <w:rPr>
+          <w:rFonts w:ascii="맑은 고딕" w:hAnsi="맑은 고딕" w:cs="맑은 고딕" w:eastAsia="맑은 고딕"/>
+          <w:color w:val="auto"/>
+          <w:spacing w:val="0"/>
+          <w:position w:val="0"/>
+          <w:sz w:val="20"/>
+          <w:shd w:fill="auto" w:val="clear"/>
+        </w:rPr>
+      </w:pPr>
+      <w:r>
+        <w:rPr>
+          <w:rFonts w:ascii="맑은 고딕" w:hAnsi="맑은 고딕" w:cs="맑은 고딕" w:eastAsia="맑은 고딕"/>
+          <w:color w:val="auto"/>
+          <w:spacing w:val="0"/>
+          <w:position w:val="0"/>
+          <w:sz w:val="20"/>
+          <w:shd w:fill="auto" w:val="clear"/>
+        </w:rPr>
+        <w:tab/>
+        <w:t xml:space="preserve">= I only have red shirts left.</w:t>
+      </w:r>
+    </w:p>
+    <w:p>
+      <w:pPr>
+        <w:spacing w:before="0" w:after="200" w:line="276"/>
+        <w:ind w:right="0" w:left="0" w:firstLine="0"/>
+        <w:jc w:val="left"/>
+        <w:rPr>
+          <w:rFonts w:ascii="맑은 고딕" w:hAnsi="맑은 고딕" w:cs="맑은 고딕" w:eastAsia="맑은 고딕"/>
+          <w:color w:val="auto"/>
+          <w:spacing w:val="0"/>
+          <w:position w:val="0"/>
+          <w:sz w:val="20"/>
+          <w:shd w:fill="auto" w:val="clear"/>
+        </w:rPr>
+      </w:pPr>
+    </w:p>
+    <w:p>
+      <w:pPr>
+        <w:spacing w:before="0" w:after="200" w:line="276"/>
+        <w:ind w:right="0" w:left="0" w:firstLine="0"/>
+        <w:jc w:val="left"/>
         <w:rPr>
           <w:rFonts w:ascii="맑은 고딕" w:hAnsi="맑은 고딕" w:cs="맑은 고딕" w:eastAsia="맑은 고딕"/>
           <w:b/>
@@ -448,139 +566,8 @@
           <w:sz w:val="20"/>
           <w:shd w:fill="auto" w:val="clear"/>
         </w:rPr>
-        <w:t xml:space="preserve">명사) + left</w:t>
-        <w:tab/>
-        <w:t xml:space="preserve">~에게는 단지 (명사)만 남았습니다.</w:t>
-      </w:r>
-    </w:p>
-    <w:p>
-      <w:pPr>
-        <w:spacing w:before="0" w:after="200" w:line="276"/>
-        <w:ind w:right="0" w:left="0" w:firstLine="0"/>
-        <w:jc w:val="left"/>
-        <w:rPr>
-          <w:rFonts w:ascii="맑은 고딕" w:hAnsi="맑은 고딕" w:cs="맑은 고딕" w:eastAsia="맑은 고딕"/>
-          <w:color w:val="auto"/>
-          <w:spacing w:val="0"/>
-          <w:position w:val="0"/>
-          <w:sz w:val="20"/>
-          <w:shd w:fill="auto" w:val="clear"/>
-        </w:rPr>
-      </w:pPr>
-      <w:r>
-        <w:rPr>
-          <w:rFonts w:ascii="맑은 고딕" w:hAnsi="맑은 고딕" w:cs="맑은 고딕" w:eastAsia="맑은 고딕"/>
-          <w:color w:val="auto"/>
-          <w:spacing w:val="0"/>
-          <w:position w:val="0"/>
-          <w:sz w:val="20"/>
-          <w:shd w:fill="auto" w:val="clear"/>
-        </w:rPr>
-        <w:tab/>
-        <w:t xml:space="preserve">= I only have a dollar left.</w:t>
-      </w:r>
-    </w:p>
-    <w:p>
-      <w:pPr>
-        <w:spacing w:before="0" w:after="200" w:line="276"/>
-        <w:ind w:right="0" w:left="0" w:firstLine="0"/>
-        <w:jc w:val="left"/>
-        <w:rPr>
-          <w:rFonts w:ascii="맑은 고딕" w:hAnsi="맑은 고딕" w:cs="맑은 고딕" w:eastAsia="맑은 고딕"/>
-          <w:color w:val="auto"/>
-          <w:spacing w:val="0"/>
-          <w:position w:val="0"/>
-          <w:sz w:val="20"/>
-          <w:shd w:fill="auto" w:val="clear"/>
-        </w:rPr>
-      </w:pPr>
-      <w:r>
-        <w:rPr>
-          <w:rFonts w:ascii="맑은 고딕" w:hAnsi="맑은 고딕" w:cs="맑은 고딕" w:eastAsia="맑은 고딕"/>
-          <w:color w:val="auto"/>
-          <w:spacing w:val="0"/>
-          <w:position w:val="0"/>
-          <w:sz w:val="20"/>
-          <w:shd w:fill="auto" w:val="clear"/>
-        </w:rPr>
-        <w:tab/>
-        <w:t xml:space="preserve">= He only has an hour left.</w:t>
-      </w:r>
-    </w:p>
-    <w:p>
-      <w:pPr>
-        <w:spacing w:before="0" w:after="200" w:line="276"/>
-        <w:ind w:right="0" w:left="0" w:firstLine="0"/>
-        <w:jc w:val="left"/>
-        <w:rPr>
-          <w:rFonts w:ascii="맑은 고딕" w:hAnsi="맑은 고딕" w:cs="맑은 고딕" w:eastAsia="맑은 고딕"/>
-          <w:color w:val="auto"/>
-          <w:spacing w:val="0"/>
-          <w:position w:val="0"/>
-          <w:sz w:val="20"/>
-          <w:shd w:fill="auto" w:val="clear"/>
-        </w:rPr>
-      </w:pPr>
-      <w:r>
-        <w:rPr>
-          <w:rFonts w:ascii="맑은 고딕" w:hAnsi="맑은 고딕" w:cs="맑은 고딕" w:eastAsia="맑은 고딕"/>
-          <w:color w:val="auto"/>
-          <w:spacing w:val="0"/>
-          <w:position w:val="0"/>
-          <w:sz w:val="20"/>
-          <w:shd w:fill="auto" w:val="clear"/>
-        </w:rPr>
-        <w:tab/>
-        <w:t xml:space="preserve">= We only have a small size left.</w:t>
-      </w:r>
-    </w:p>
-    <w:p>
-      <w:pPr>
-        <w:spacing w:before="0" w:after="200" w:line="276"/>
-        <w:ind w:right="0" w:left="0" w:firstLine="0"/>
-        <w:jc w:val="left"/>
-        <w:rPr>
-          <w:rFonts w:ascii="맑은 고딕" w:hAnsi="맑은 고딕" w:cs="맑은 고딕" w:eastAsia="맑은 고딕"/>
-          <w:color w:val="auto"/>
-          <w:spacing w:val="0"/>
-          <w:position w:val="0"/>
-          <w:sz w:val="20"/>
-          <w:shd w:fill="auto" w:val="clear"/>
-        </w:rPr>
-      </w:pPr>
-      <w:r>
-        <w:rPr>
-          <w:rFonts w:ascii="맑은 고딕" w:hAnsi="맑은 고딕" w:cs="맑은 고딕" w:eastAsia="맑은 고딕"/>
-          <w:color w:val="auto"/>
-          <w:spacing w:val="0"/>
-          <w:position w:val="0"/>
-          <w:sz w:val="20"/>
-          <w:shd w:fill="auto" w:val="clear"/>
-        </w:rPr>
-        <w:tab/>
-        <w:t xml:space="preserve">= I only have red shirts left.</w:t>
-      </w:r>
-    </w:p>
-    <w:p>
-      <w:pPr>
-        <w:spacing w:before="0" w:after="200" w:line="276"/>
-        <w:ind w:right="0" w:left="0" w:firstLine="0"/>
-        <w:jc w:val="left"/>
-        <w:rPr>
-          <w:rFonts w:ascii="맑은 고딕" w:hAnsi="맑은 고딕" w:cs="맑은 고딕" w:eastAsia="맑은 고딕"/>
-          <w:color w:val="auto"/>
-          <w:spacing w:val="0"/>
-          <w:position w:val="0"/>
-          <w:sz w:val="20"/>
-          <w:shd w:fill="auto" w:val="clear"/>
-        </w:rPr>
-      </w:pPr>
-    </w:p>
-    <w:p>
-      <w:pPr>
-        <w:spacing w:before="0" w:after="200" w:line="276"/>
-        <w:ind w:right="0" w:left="0" w:firstLine="0"/>
-        <w:jc w:val="left"/>
+      </w:pPr>
+      <w:r>
         <w:rPr>
           <w:rFonts w:ascii="맑은 고딕" w:hAnsi="맑은 고딕" w:cs="맑은 고딕" w:eastAsia="맑은 고딕"/>
           <w:b/>
@@ -590,8 +577,85 @@
           <w:sz w:val="20"/>
           <w:shd w:fill="auto" w:val="clear"/>
         </w:rPr>
-      </w:pPr>
-      <w:r>
+        <w:t xml:space="preserve">We only have a double left.</w:t>
+        <w:tab/>
+        <w:t xml:space="preserve">더블만 남았는데요.</w:t>
+      </w:r>
+    </w:p>
+    <w:p>
+      <w:pPr>
+        <w:spacing w:before="0" w:after="200" w:line="276"/>
+        <w:ind w:right="0" w:left="0" w:firstLine="0"/>
+        <w:jc w:val="left"/>
+        <w:rPr>
+          <w:rFonts w:ascii="맑은 고딕" w:hAnsi="맑은 고딕" w:cs="맑은 고딕" w:eastAsia="맑은 고딕"/>
+          <w:color w:val="auto"/>
+          <w:spacing w:val="0"/>
+          <w:position w:val="0"/>
+          <w:sz w:val="20"/>
+          <w:shd w:fill="auto" w:val="clear"/>
+        </w:rPr>
+      </w:pPr>
+      <w:r>
+        <w:rPr>
+          <w:rFonts w:ascii="맑은 고딕" w:hAnsi="맑은 고딕" w:cs="맑은 고딕" w:eastAsia="맑은 고딕"/>
+          <w:color w:val="auto"/>
+          <w:spacing w:val="0"/>
+          <w:position w:val="0"/>
+          <w:sz w:val="20"/>
+          <w:shd w:fill="auto" w:val="clear"/>
+        </w:rPr>
+        <w:tab/>
+        <w:t xml:space="preserve">= There is only a double room available.</w:t>
+      </w:r>
+    </w:p>
+    <w:p>
+      <w:pPr>
+        <w:spacing w:before="0" w:after="200" w:line="276"/>
+        <w:ind w:right="0" w:left="0" w:firstLine="0"/>
+        <w:jc w:val="left"/>
+        <w:rPr>
+          <w:rFonts w:ascii="맑은 고딕" w:hAnsi="맑은 고딕" w:cs="맑은 고딕" w:eastAsia="맑은 고딕"/>
+          <w:color w:val="auto"/>
+          <w:spacing w:val="0"/>
+          <w:position w:val="0"/>
+          <w:sz w:val="20"/>
+          <w:shd w:fill="auto" w:val="clear"/>
+        </w:rPr>
+      </w:pPr>
+      <w:r>
+        <w:rPr>
+          <w:rFonts w:ascii="맑은 고딕" w:hAnsi="맑은 고딕" w:cs="맑은 고딕" w:eastAsia="맑은 고딕"/>
+          <w:color w:val="auto"/>
+          <w:spacing w:val="0"/>
+          <w:position w:val="0"/>
+          <w:sz w:val="20"/>
+          <w:shd w:fill="auto" w:val="clear"/>
+        </w:rPr>
+        <w:tab/>
+        <w:t xml:space="preserve">= Only a double room is vacant.</w:t>
+      </w:r>
+    </w:p>
+    <w:p>
+      <w:pPr>
+        <w:spacing w:before="0" w:after="200" w:line="276"/>
+        <w:ind w:right="0" w:left="0" w:firstLine="0"/>
+        <w:jc w:val="left"/>
+        <w:rPr>
+          <w:rFonts w:ascii="맑은 고딕" w:hAnsi="맑은 고딕" w:cs="맑은 고딕" w:eastAsia="맑은 고딕"/>
+          <w:color w:val="auto"/>
+          <w:spacing w:val="0"/>
+          <w:position w:val="0"/>
+          <w:sz w:val="20"/>
+          <w:shd w:fill="auto" w:val="clear"/>
+        </w:rPr>
+      </w:pPr>
+    </w:p>
+    <w:p>
+      <w:pPr>
+        <w:spacing w:before="0" w:after="200" w:line="276"/>
+        <w:ind w:right="0" w:left="0" w:firstLine="0"/>
+        <w:jc w:val="left"/>
         <w:rPr>
           <w:rFonts w:ascii="맑은 고딕" w:hAnsi="맑은 고딕" w:cs="맑은 고딕" w:eastAsia="맑은 고딕"/>
           <w:b/>
@@ -601,85 +665,8 @@
           <w:sz w:val="20"/>
           <w:shd w:fill="auto" w:val="clear"/>
         </w:rPr>
-        <w:t xml:space="preserve">We only have a double left.</w:t>
-        <w:tab/>
-        <w:t xml:space="preserve">더블만 남았는데요.</w:t>
-      </w:r>
-    </w:p>
-    <w:p>
-      <w:pPr>
-        <w:spacing w:before="0" w:after="200" w:line="276"/>
-        <w:ind w:right="0" w:left="0" w:firstLine="0"/>
-        <w:jc w:val="left"/>
-        <w:rPr>
-          <w:rFonts w:ascii="맑은 고딕" w:hAnsi="맑은 고딕" w:cs="맑은 고딕" w:eastAsia="맑은 고딕"/>
-          <w:color w:val="auto"/>
-          <w:spacing w:val="0"/>
-          <w:position w:val="0"/>
-          <w:sz w:val="20"/>
-          <w:shd w:fill="auto" w:val="clear"/>
-        </w:rPr>
-      </w:pPr>
-      <w:r>
-        <w:rPr>
-          <w:rFonts w:ascii="맑은 고딕" w:hAnsi="맑은 고딕" w:cs="맑은 고딕" w:eastAsia="맑은 고딕"/>
-          <w:color w:val="auto"/>
-          <w:spacing w:val="0"/>
-          <w:position w:val="0"/>
-          <w:sz w:val="20"/>
-          <w:shd w:fill="auto" w:val="clear"/>
-        </w:rPr>
-        <w:tab/>
-        <w:t xml:space="preserve">= There is only a double room available.</w:t>
-      </w:r>
-    </w:p>
-    <w:p>
-      <w:pPr>
-        <w:spacing w:before="0" w:after="200" w:line="276"/>
-        <w:ind w:right="0" w:left="0" w:firstLine="0"/>
-        <w:jc w:val="left"/>
-        <w:rPr>
-          <w:rFonts w:ascii="맑은 고딕" w:hAnsi="맑은 고딕" w:cs="맑은 고딕" w:eastAsia="맑은 고딕"/>
-          <w:color w:val="auto"/>
-          <w:spacing w:val="0"/>
-          <w:position w:val="0"/>
-          <w:sz w:val="20"/>
-          <w:shd w:fill="auto" w:val="clear"/>
-        </w:rPr>
-      </w:pPr>
-      <w:r>
-        <w:rPr>
-          <w:rFonts w:ascii="맑은 고딕" w:hAnsi="맑은 고딕" w:cs="맑은 고딕" w:eastAsia="맑은 고딕"/>
-          <w:color w:val="auto"/>
-          <w:spacing w:val="0"/>
-          <w:position w:val="0"/>
-          <w:sz w:val="20"/>
-          <w:shd w:fill="auto" w:val="clear"/>
-        </w:rPr>
-        <w:tab/>
-        <w:t xml:space="preserve">= Only a double room is vacant.</w:t>
-      </w:r>
-    </w:p>
-    <w:p>
-      <w:pPr>
-        <w:spacing w:before="0" w:after="200" w:line="276"/>
-        <w:ind w:right="0" w:left="0" w:firstLine="0"/>
-        <w:jc w:val="left"/>
-        <w:rPr>
-          <w:rFonts w:ascii="맑은 고딕" w:hAnsi="맑은 고딕" w:cs="맑은 고딕" w:eastAsia="맑은 고딕"/>
-          <w:color w:val="auto"/>
-          <w:spacing w:val="0"/>
-          <w:position w:val="0"/>
-          <w:sz w:val="20"/>
-          <w:shd w:fill="auto" w:val="clear"/>
-        </w:rPr>
-      </w:pPr>
-    </w:p>
-    <w:p>
-      <w:pPr>
-        <w:spacing w:before="0" w:after="200" w:line="276"/>
-        <w:ind w:right="0" w:left="0" w:firstLine="0"/>
-        <w:jc w:val="left"/>
+      </w:pPr>
+      <w:r>
         <w:rPr>
           <w:rFonts w:ascii="맑은 고딕" w:hAnsi="맑은 고딕" w:cs="맑은 고딕" w:eastAsia="맑은 고딕"/>
           <w:b/>
@@ -689,30 +676,8 @@
           <w:sz w:val="20"/>
           <w:shd w:fill="auto" w:val="clear"/>
         </w:rPr>
-      </w:pPr>
-      <w:r>
-        <w:rPr>
-          <w:rFonts w:ascii="맑은 고딕" w:hAnsi="맑은 고딕" w:cs="맑은 고딕" w:eastAsia="맑은 고딕"/>
-          <w:b/>
-          <w:color w:val="auto"/>
-          <w:spacing w:val="0"/>
-          <w:position w:val="0"/>
-          <w:sz w:val="20"/>
-          <w:shd w:fill="auto" w:val="clear"/>
-        </w:rPr>
         <w:t xml:space="preserve">What is the cost?</w:t>
         <w:tab/>
-      </w:r>
-      <w:r>
-        <w:rPr>
-          <w:rFonts w:ascii="맑은 고딕" w:hAnsi="맑은 고딕" w:cs="맑은 고딕" w:eastAsia="맑은 고딕"/>
-          <w:b/>
-          <w:color w:val="auto"/>
-          <w:spacing w:val="0"/>
-          <w:position w:val="0"/>
-          <w:sz w:val="20"/>
-          <w:shd w:fill="auto" w:val="clear"/>
-        </w:rPr>
         <w:t xml:space="preserve">얼마입니까?</w:t>
       </w:r>
     </w:p>
@@ -740,18 +705,7 @@
           <w:shd w:fill="auto" w:val="clear"/>
         </w:rPr>
         <w:tab/>
-        <w:t xml:space="preserve">= </w:t>
-      </w:r>
-      <w:r>
-        <w:rPr>
-          <w:rFonts w:ascii="맑은 고딕" w:hAnsi="맑은 고딕" w:cs="맑은 고딕" w:eastAsia="맑은 고딕"/>
-          <w:color w:val="auto"/>
-          <w:spacing w:val="0"/>
-          <w:position w:val="0"/>
-          <w:sz w:val="20"/>
-          <w:shd w:fill="auto" w:val="clear"/>
-        </w:rPr>
-        <w:t xml:space="preserve">How much is it for a night?</w:t>
+        <w:t xml:space="preserve">= How much is it for a night?</w:t>
         <w:tab/>
         <w:t xml:space="preserve">하룻밤에 얼마입니까?</w:t>
       </w:r>
@@ -780,18 +734,7 @@
           <w:shd w:fill="auto" w:val="clear"/>
         </w:rPr>
         <w:tab/>
-        <w:t xml:space="preserve">= </w:t>
-      </w:r>
-      <w:r>
-        <w:rPr>
-          <w:rFonts w:ascii="맑은 고딕" w:hAnsi="맑은 고딕" w:cs="맑은 고딕" w:eastAsia="맑은 고딕"/>
-          <w:color w:val="auto"/>
-          <w:spacing w:val="0"/>
-          <w:position w:val="0"/>
-          <w:sz w:val="20"/>
-          <w:shd w:fill="auto" w:val="clear"/>
-        </w:rPr>
-        <w:t xml:space="preserve">How much do you charge for the room?</w:t>
+        <w:t xml:space="preserve">= How much do you charge for the room?</w:t>
         <w:tab/>
         <w:t xml:space="preserve">숙박비는 얼마입니까?</w:t>
       </w:r>

</xml_diff>